<commit_message>
Nhan xet b ai tap ve nha ngay 5
</commit_message>
<xml_diff>
--- a/Day5_FontAwesome_Thuc_hanh_Bootstrap/Bai_tap_ve_nha/Nhan_xet_bai_tap_ngay_5.docx
+++ b/Day5_FontAwesome_Thuc_hanh_Bootstrap/Bai_tap_ve_nha/Nhan_xet_bai_tap_ngay_5.docx
@@ -5,334 +5,51 @@
     <w:p>
       <w:pPr>
         <w:pStyle w:val="Heading1"/>
-        <w:spacing w:line="276" w:lineRule="auto"/>
+        <w:jc w:val="center"/>
       </w:pPr>
+      <w:bookmarkStart w:id="0" w:name="_GoBack"/>
       <w:proofErr w:type="spellStart"/>
       <w:r>
-        <w:t>Thông</w:t>
+        <w:t>Nhận</w:t>
       </w:r>
       <w:proofErr w:type="spellEnd"/>
       <w:r>
-        <w:t xml:space="preserve"> tin </w:t>
-      </w:r>
-      <w:proofErr w:type="spellStart"/>
-      <w:r>
-        <w:t>chung</w:t>
-      </w:r>
-      <w:proofErr w:type="spellEnd"/>
-      <w:r>
-        <w:t>:</w:t>
-      </w:r>
-    </w:p>
-    <w:p>
-      <w:pPr>
-        <w:pStyle w:val="ListParagraph"/>
-        <w:numPr>
-          <w:ilvl w:val="0"/>
-          <w:numId w:val="3"/>
-        </w:numPr>
-        <w:spacing w:line="276" w:lineRule="auto"/>
-        <w:rPr>
-          <w:sz w:val="28"/>
-          <w:szCs w:val="28"/>
-        </w:rPr>
-      </w:pPr>
-      <w:proofErr w:type="spellStart"/>
-      <w:r>
-        <w:rPr>
-          <w:sz w:val="28"/>
-          <w:szCs w:val="28"/>
-        </w:rPr>
-        <w:t>Các</w:t>
-      </w:r>
-      <w:proofErr w:type="spellEnd"/>
-      <w:r>
-        <w:rPr>
-          <w:sz w:val="28"/>
-          <w:szCs w:val="28"/>
-        </w:rPr>
-        <w:t xml:space="preserve"> font </w:t>
-      </w:r>
-      <w:proofErr w:type="spellStart"/>
-      <w:r>
-        <w:rPr>
-          <w:sz w:val="28"/>
-          <w:szCs w:val="28"/>
-        </w:rPr>
-        <w:t>chính</w:t>
-      </w:r>
-      <w:proofErr w:type="spellEnd"/>
-      <w:r>
-        <w:rPr>
-          <w:sz w:val="28"/>
-          <w:szCs w:val="28"/>
-        </w:rPr>
         <w:t xml:space="preserve"> </w:t>
       </w:r>
       <w:proofErr w:type="spellStart"/>
       <w:r>
-        <w:rPr>
-          <w:sz w:val="28"/>
-          <w:szCs w:val="28"/>
-        </w:rPr>
-        <w:t>sử</w:t>
+        <w:t>xét</w:t>
       </w:r>
       <w:proofErr w:type="spellEnd"/>
       <w:r>
-        <w:rPr>
-          <w:sz w:val="28"/>
-          <w:szCs w:val="28"/>
-        </w:rPr>
         <w:t xml:space="preserve"> </w:t>
       </w:r>
       <w:proofErr w:type="spellStart"/>
       <w:r>
-        <w:rPr>
-          <w:sz w:val="28"/>
-          <w:szCs w:val="28"/>
-        </w:rPr>
-        <w:t>dụng</w:t>
+        <w:t>bài</w:t>
       </w:r>
       <w:proofErr w:type="spellEnd"/>
       <w:r>
-        <w:rPr>
-          <w:sz w:val="28"/>
-          <w:szCs w:val="28"/>
-        </w:rPr>
         <w:t xml:space="preserve"> </w:t>
       </w:r>
       <w:proofErr w:type="spellStart"/>
       <w:r>
-        <w:rPr>
-          <w:sz w:val="28"/>
-          <w:szCs w:val="28"/>
-        </w:rPr>
-        <w:t>trong</w:t>
+        <w:t>tập</w:t>
       </w:r>
       <w:proofErr w:type="spellEnd"/>
       <w:r>
-        <w:rPr>
-          <w:sz w:val="28"/>
-          <w:szCs w:val="28"/>
-        </w:rPr>
-        <w:t xml:space="preserve"> file bt2 </w:t>
-      </w:r>
-      <w:proofErr w:type="spellStart"/>
-      <w:r>
-        <w:rPr>
-          <w:sz w:val="28"/>
-          <w:szCs w:val="28"/>
-        </w:rPr>
-        <w:t>là</w:t>
-      </w:r>
-      <w:proofErr w:type="spellEnd"/>
-      <w:r>
-        <w:rPr>
-          <w:sz w:val="28"/>
-          <w:szCs w:val="28"/>
-        </w:rPr>
-        <w:t xml:space="preserve"> Arial</w:t>
-      </w:r>
-      <w:r>
-        <w:rPr>
-          <w:sz w:val="28"/>
-          <w:szCs w:val="28"/>
-        </w:rPr>
-        <w:t xml:space="preserve">, </w:t>
-      </w:r>
-      <w:proofErr w:type="spellStart"/>
-      <w:r>
-        <w:rPr>
-          <w:sz w:val="28"/>
-          <w:szCs w:val="28"/>
-        </w:rPr>
-        <w:t>Qlassik</w:t>
-      </w:r>
-      <w:proofErr w:type="spellEnd"/>
-      <w:r>
-        <w:rPr>
-          <w:sz w:val="28"/>
-          <w:szCs w:val="28"/>
-        </w:rPr>
-        <w:t xml:space="preserve"> Bold</w:t>
-      </w:r>
-    </w:p>
-    <w:p>
-      <w:pPr>
-        <w:pStyle w:val="ListParagraph"/>
-        <w:numPr>
-          <w:ilvl w:val="0"/>
-          <w:numId w:val="3"/>
-        </w:numPr>
-        <w:spacing w:line="276" w:lineRule="auto"/>
-        <w:rPr>
-          <w:sz w:val="28"/>
-          <w:szCs w:val="28"/>
-        </w:rPr>
-      </w:pPr>
-      <w:proofErr w:type="spellStart"/>
-      <w:r>
-        <w:rPr>
-          <w:sz w:val="28"/>
-          <w:szCs w:val="28"/>
-        </w:rPr>
-        <w:t>Các</w:t>
-      </w:r>
-      <w:proofErr w:type="spellEnd"/>
-      <w:r>
-        <w:rPr>
-          <w:sz w:val="28"/>
-          <w:szCs w:val="28"/>
-        </w:rPr>
-        <w:t xml:space="preserve"> font </w:t>
-      </w:r>
-      <w:proofErr w:type="spellStart"/>
-      <w:r>
-        <w:rPr>
-          <w:sz w:val="28"/>
-          <w:szCs w:val="28"/>
-        </w:rPr>
-        <w:t>chính</w:t>
-      </w:r>
-      <w:proofErr w:type="spellEnd"/>
-      <w:r>
-        <w:rPr>
-          <w:sz w:val="28"/>
-          <w:szCs w:val="28"/>
-        </w:rPr>
         <w:t xml:space="preserve"> </w:t>
       </w:r>
       <w:proofErr w:type="spellStart"/>
       <w:r>
-        <w:rPr>
-          <w:sz w:val="28"/>
-          <w:szCs w:val="28"/>
-        </w:rPr>
-        <w:t>sử</w:t>
+        <w:t>ngày</w:t>
       </w:r>
       <w:proofErr w:type="spellEnd"/>
       <w:r>
-        <w:rPr>
-          <w:sz w:val="28"/>
-          <w:szCs w:val="28"/>
-        </w:rPr>
-        <w:t xml:space="preserve"> </w:t>
-      </w:r>
-      <w:proofErr w:type="spellStart"/>
-      <w:r>
-        <w:rPr>
-          <w:sz w:val="28"/>
-          <w:szCs w:val="28"/>
-        </w:rPr>
-        <w:t>dụng</w:t>
-      </w:r>
-      <w:proofErr w:type="spellEnd"/>
-      <w:r>
-        <w:rPr>
-          <w:sz w:val="28"/>
-          <w:szCs w:val="28"/>
-        </w:rPr>
-        <w:t xml:space="preserve"> </w:t>
-      </w:r>
-      <w:proofErr w:type="spellStart"/>
-      <w:r>
-        <w:rPr>
-          <w:sz w:val="28"/>
-          <w:szCs w:val="28"/>
-        </w:rPr>
-        <w:t>trong</w:t>
-      </w:r>
-      <w:proofErr w:type="spellEnd"/>
-      <w:r>
-        <w:rPr>
-          <w:sz w:val="28"/>
-          <w:szCs w:val="28"/>
-        </w:rPr>
-        <w:t xml:space="preserve"> file bt3 </w:t>
-      </w:r>
-      <w:proofErr w:type="spellStart"/>
-      <w:r>
-        <w:rPr>
-          <w:sz w:val="28"/>
-          <w:szCs w:val="28"/>
-        </w:rPr>
-        <w:t>là</w:t>
-      </w:r>
-      <w:proofErr w:type="spellEnd"/>
-      <w:r>
-        <w:rPr>
-          <w:sz w:val="28"/>
-          <w:szCs w:val="28"/>
-        </w:rPr>
-        <w:t xml:space="preserve"> </w:t>
-      </w:r>
-      <w:proofErr w:type="spellStart"/>
-      <w:r>
-        <w:rPr>
-          <w:sz w:val="28"/>
-          <w:szCs w:val="28"/>
-        </w:rPr>
-        <w:t>Inconsolata</w:t>
-      </w:r>
-      <w:proofErr w:type="spellEnd"/>
-      <w:r>
-        <w:rPr>
-          <w:sz w:val="28"/>
-          <w:szCs w:val="28"/>
-        </w:rPr>
-        <w:t xml:space="preserve"> Regular</w:t>
-      </w:r>
-      <w:r>
-        <w:rPr>
-          <w:sz w:val="28"/>
-          <w:szCs w:val="28"/>
-        </w:rPr>
-        <w:t xml:space="preserve">, </w:t>
-      </w:r>
-      <w:proofErr w:type="spellStart"/>
-      <w:r>
-        <w:rPr>
-          <w:sz w:val="28"/>
-          <w:szCs w:val="28"/>
-        </w:rPr>
-        <w:t>P</w:t>
-      </w:r>
-      <w:r>
-        <w:rPr>
-          <w:sz w:val="28"/>
-          <w:szCs w:val="28"/>
-        </w:rPr>
-        <w:t>layfair</w:t>
-      </w:r>
-      <w:r>
-        <w:rPr>
-          <w:sz w:val="28"/>
-          <w:szCs w:val="28"/>
-        </w:rPr>
-        <w:t>Display</w:t>
-      </w:r>
-      <w:proofErr w:type="spellEnd"/>
-      <w:r>
-        <w:rPr>
-          <w:sz w:val="28"/>
-          <w:szCs w:val="28"/>
-        </w:rPr>
-        <w:t xml:space="preserve"> Regular</w:t>
-      </w:r>
-      <w:r>
-        <w:rPr>
-          <w:sz w:val="28"/>
-          <w:szCs w:val="28"/>
-        </w:rPr>
-        <w:t>, Ubuntu Light</w:t>
+        <w:t xml:space="preserve"> 5</w:t>
       </w:r>
     </w:p>
-    <w:p>
-      <w:pPr>
-        <w:pStyle w:val="ListParagraph"/>
-        <w:spacing w:line="276" w:lineRule="auto"/>
-      </w:pPr>
-    </w:p>
+    <w:bookmarkEnd w:id="0"/>
     <w:p>
       <w:pPr>
         <w:spacing w:line="276" w:lineRule="auto"/>
@@ -1994,10 +1711,7 @@
             </w:r>
             <w:proofErr w:type="spellEnd"/>
             <w:r>
-              <w:t xml:space="preserve"> 8)</w:t>
-            </w:r>
-            <w:r>
-              <w:t xml:space="preserve"> </w:t>
+              <w:t xml:space="preserve"> 8) </w:t>
             </w:r>
             <w:proofErr w:type="spellStart"/>
             <w:r>
@@ -2784,7 +2498,6 @@
               <w:spacing w:line="276" w:lineRule="auto"/>
             </w:pPr>
             <w:r>
-              <w:lastRenderedPageBreak/>
               <w:t xml:space="preserve">+ </w:t>
             </w:r>
             <w:proofErr w:type="spellStart"/>
@@ -2904,474 +2617,473 @@
               <w:spacing w:line="276" w:lineRule="auto"/>
             </w:pPr>
             <w:r>
+              <w:t xml:space="preserve">+ </w:t>
+            </w:r>
+            <w:proofErr w:type="spellStart"/>
+            <w:r>
+              <w:t>Có</w:t>
+            </w:r>
+            <w:proofErr w:type="spellEnd"/>
+            <w:r>
+              <w:t xml:space="preserve"> </w:t>
+            </w:r>
+            <w:proofErr w:type="spellStart"/>
+            <w:r>
+              <w:t>thể</w:t>
+            </w:r>
+            <w:proofErr w:type="spellEnd"/>
+            <w:r>
+              <w:t xml:space="preserve"> </w:t>
+            </w:r>
+            <w:proofErr w:type="spellStart"/>
+            <w:r>
+              <w:t>sử</w:t>
+            </w:r>
+            <w:proofErr w:type="spellEnd"/>
+            <w:r>
+              <w:t xml:space="preserve"> </w:t>
+            </w:r>
+            <w:proofErr w:type="spellStart"/>
+            <w:r>
+              <w:t>dụng</w:t>
+            </w:r>
+            <w:proofErr w:type="spellEnd"/>
+            <w:r>
+              <w:t xml:space="preserve"> </w:t>
+            </w:r>
+            <w:proofErr w:type="spellStart"/>
+            <w:r>
+              <w:t>cấu</w:t>
+            </w:r>
+            <w:proofErr w:type="spellEnd"/>
+            <w:r>
+              <w:t xml:space="preserve"> </w:t>
+            </w:r>
+            <w:proofErr w:type="spellStart"/>
+            <w:r>
+              <w:t>trúc</w:t>
+            </w:r>
+            <w:proofErr w:type="spellEnd"/>
+            <w:r>
+              <w:t xml:space="preserve"> </w:t>
+            </w:r>
+            <w:proofErr w:type="spellStart"/>
+            <w:r>
+              <w:t>thư</w:t>
+            </w:r>
+            <w:proofErr w:type="spellEnd"/>
+            <w:r>
+              <w:t xml:space="preserve"> </w:t>
+            </w:r>
+            <w:proofErr w:type="spellStart"/>
+            <w:r>
+              <w:t>mục</w:t>
+            </w:r>
+            <w:proofErr w:type="spellEnd"/>
+            <w:r>
+              <w:t xml:space="preserve"> </w:t>
+            </w:r>
+            <w:proofErr w:type="spellStart"/>
+            <w:r>
+              <w:t>chung</w:t>
+            </w:r>
+            <w:proofErr w:type="spellEnd"/>
+            <w:r>
+              <w:t xml:space="preserve"> </w:t>
+            </w:r>
+            <w:proofErr w:type="spellStart"/>
+            <w:r>
+              <w:t>cho</w:t>
+            </w:r>
+            <w:proofErr w:type="spellEnd"/>
+            <w:r>
+              <w:t xml:space="preserve"> </w:t>
+            </w:r>
+            <w:proofErr w:type="spellStart"/>
+            <w:r>
+              <w:t>tất</w:t>
+            </w:r>
+            <w:proofErr w:type="spellEnd"/>
+            <w:r>
+              <w:t xml:space="preserve"> </w:t>
+            </w:r>
+            <w:proofErr w:type="spellStart"/>
+            <w:r>
+              <w:t>cả</w:t>
+            </w:r>
+            <w:proofErr w:type="spellEnd"/>
+            <w:r>
+              <w:t xml:space="preserve"> </w:t>
+            </w:r>
+            <w:proofErr w:type="spellStart"/>
+            <w:r>
+              <w:t>bài</w:t>
+            </w:r>
+            <w:proofErr w:type="spellEnd"/>
+            <w:r>
+              <w:t xml:space="preserve"> </w:t>
+            </w:r>
+            <w:proofErr w:type="spellStart"/>
+            <w:r>
+              <w:t>tập</w:t>
+            </w:r>
+            <w:proofErr w:type="spellEnd"/>
+            <w:r>
+              <w:t xml:space="preserve"> (</w:t>
+            </w:r>
+            <w:proofErr w:type="spellStart"/>
+            <w:r>
+              <w:t>thư</w:t>
+            </w:r>
+            <w:proofErr w:type="spellEnd"/>
+            <w:r>
+              <w:t xml:space="preserve"> </w:t>
+            </w:r>
+            <w:proofErr w:type="spellStart"/>
+            <w:r>
+              <w:t>mục</w:t>
+            </w:r>
+            <w:proofErr w:type="spellEnd"/>
+            <w:r>
+              <w:t xml:space="preserve"> </w:t>
+            </w:r>
+            <w:proofErr w:type="spellStart"/>
+            <w:r>
+              <w:t>css</w:t>
+            </w:r>
+            <w:proofErr w:type="spellEnd"/>
+            <w:r>
+              <w:t xml:space="preserve">, fonts, images, …) </w:t>
+            </w:r>
+            <w:proofErr w:type="spellStart"/>
+            <w:r>
+              <w:t>để</w:t>
+            </w:r>
+            <w:proofErr w:type="spellEnd"/>
+            <w:r>
+              <w:t xml:space="preserve"> </w:t>
+            </w:r>
+            <w:proofErr w:type="spellStart"/>
+            <w:r>
+              <w:t>tiện</w:t>
+            </w:r>
+            <w:proofErr w:type="spellEnd"/>
+            <w:r>
+              <w:t xml:space="preserve"> </w:t>
+            </w:r>
+            <w:proofErr w:type="spellStart"/>
+            <w:r>
+              <w:t>cho</w:t>
+            </w:r>
+            <w:proofErr w:type="spellEnd"/>
+            <w:r>
+              <w:t xml:space="preserve"> </w:t>
+            </w:r>
+            <w:proofErr w:type="spellStart"/>
+            <w:r>
+              <w:t>việc</w:t>
+            </w:r>
+            <w:proofErr w:type="spellEnd"/>
+            <w:r>
+              <w:t xml:space="preserve"> </w:t>
+            </w:r>
+            <w:proofErr w:type="spellStart"/>
+            <w:r>
+              <w:t>phát</w:t>
+            </w:r>
+            <w:proofErr w:type="spellEnd"/>
+            <w:r>
+              <w:t xml:space="preserve"> </w:t>
+            </w:r>
+            <w:proofErr w:type="spellStart"/>
+            <w:r>
+              <w:t>triển</w:t>
+            </w:r>
+            <w:proofErr w:type="spellEnd"/>
+          </w:p>
+          <w:p>
+            <w:pPr>
+              <w:spacing w:line="276" w:lineRule="auto"/>
+            </w:pPr>
+            <w:r>
+              <w:t xml:space="preserve">+ </w:t>
+            </w:r>
+            <w:proofErr w:type="spellStart"/>
+            <w:r>
+              <w:t>Có</w:t>
+            </w:r>
+            <w:proofErr w:type="spellEnd"/>
+            <w:r>
+              <w:t xml:space="preserve"> </w:t>
+            </w:r>
+            <w:proofErr w:type="spellStart"/>
+            <w:r>
+              <w:t>thể</w:t>
+            </w:r>
+            <w:proofErr w:type="spellEnd"/>
+            <w:r>
+              <w:t xml:space="preserve"> </w:t>
+            </w:r>
+            <w:proofErr w:type="spellStart"/>
+            <w:r>
+              <w:t>sử</w:t>
+            </w:r>
+            <w:proofErr w:type="spellEnd"/>
+            <w:r>
+              <w:t xml:space="preserve"> </w:t>
+            </w:r>
+            <w:proofErr w:type="spellStart"/>
+            <w:r>
+              <w:t>dụng</w:t>
+            </w:r>
+            <w:proofErr w:type="spellEnd"/>
+            <w:r>
+              <w:t xml:space="preserve"> </w:t>
+            </w:r>
+            <w:proofErr w:type="spellStart"/>
+            <w:r>
+              <w:t>cấu</w:t>
+            </w:r>
+            <w:proofErr w:type="spellEnd"/>
+            <w:r>
+              <w:t xml:space="preserve"> </w:t>
+            </w:r>
+            <w:proofErr w:type="spellStart"/>
+            <w:r>
+              <w:t>trúc</w:t>
+            </w:r>
+            <w:proofErr w:type="spellEnd"/>
+            <w:r>
+              <w:t xml:space="preserve"> </w:t>
+            </w:r>
+            <w:proofErr w:type="spellStart"/>
+            <w:r>
+              <w:t>thư</w:t>
+            </w:r>
+            <w:proofErr w:type="spellEnd"/>
+            <w:r>
+              <w:t xml:space="preserve"> </w:t>
+            </w:r>
+            <w:proofErr w:type="spellStart"/>
+            <w:r>
+              <w:t>mục</w:t>
+            </w:r>
+            <w:proofErr w:type="spellEnd"/>
+            <w:r>
+              <w:t xml:space="preserve"> </w:t>
+            </w:r>
+            <w:proofErr w:type="spellStart"/>
+            <w:r>
+              <w:t>chung</w:t>
+            </w:r>
+            <w:proofErr w:type="spellEnd"/>
+            <w:r>
+              <w:t xml:space="preserve"> </w:t>
+            </w:r>
+            <w:proofErr w:type="spellStart"/>
+            <w:r>
+              <w:t>cho</w:t>
+            </w:r>
+            <w:proofErr w:type="spellEnd"/>
+            <w:r>
+              <w:t xml:space="preserve"> </w:t>
+            </w:r>
+            <w:proofErr w:type="spellStart"/>
+            <w:r>
+              <w:t>tất</w:t>
+            </w:r>
+            <w:proofErr w:type="spellEnd"/>
+            <w:r>
+              <w:t xml:space="preserve"> </w:t>
+            </w:r>
+            <w:proofErr w:type="spellStart"/>
+            <w:r>
+              <w:t>cả</w:t>
+            </w:r>
+            <w:proofErr w:type="spellEnd"/>
+            <w:r>
+              <w:t xml:space="preserve"> </w:t>
+            </w:r>
+            <w:proofErr w:type="spellStart"/>
+            <w:r>
+              <w:t>bài</w:t>
+            </w:r>
+            <w:proofErr w:type="spellEnd"/>
+            <w:r>
+              <w:t xml:space="preserve"> </w:t>
+            </w:r>
+            <w:proofErr w:type="spellStart"/>
+            <w:r>
+              <w:t>tập</w:t>
+            </w:r>
+            <w:proofErr w:type="spellEnd"/>
+            <w:r>
+              <w:t xml:space="preserve"> (</w:t>
+            </w:r>
+            <w:proofErr w:type="spellStart"/>
+            <w:r>
+              <w:t>thư</w:t>
+            </w:r>
+            <w:proofErr w:type="spellEnd"/>
+            <w:r>
+              <w:t xml:space="preserve"> </w:t>
+            </w:r>
+            <w:proofErr w:type="spellStart"/>
+            <w:r>
+              <w:t>mục</w:t>
+            </w:r>
+            <w:proofErr w:type="spellEnd"/>
+            <w:r>
+              <w:t xml:space="preserve"> </w:t>
+            </w:r>
+            <w:proofErr w:type="spellStart"/>
+            <w:r>
+              <w:t>css</w:t>
+            </w:r>
+            <w:proofErr w:type="spellEnd"/>
+            <w:r>
+              <w:t xml:space="preserve">, fonts, images, …) </w:t>
+            </w:r>
+            <w:proofErr w:type="spellStart"/>
+            <w:r>
+              <w:t>để</w:t>
+            </w:r>
+            <w:proofErr w:type="spellEnd"/>
+            <w:r>
+              <w:t xml:space="preserve"> </w:t>
+            </w:r>
+            <w:proofErr w:type="spellStart"/>
+            <w:r>
+              <w:t>tiện</w:t>
+            </w:r>
+            <w:proofErr w:type="spellEnd"/>
+            <w:r>
+              <w:t xml:space="preserve"> </w:t>
+            </w:r>
+            <w:proofErr w:type="spellStart"/>
+            <w:r>
+              <w:t>cho</w:t>
+            </w:r>
+            <w:proofErr w:type="spellEnd"/>
+            <w:r>
+              <w:t xml:space="preserve"> </w:t>
+            </w:r>
+            <w:proofErr w:type="spellStart"/>
+            <w:r>
+              <w:t>việc</w:t>
+            </w:r>
+            <w:proofErr w:type="spellEnd"/>
+            <w:r>
+              <w:t xml:space="preserve"> </w:t>
+            </w:r>
+            <w:proofErr w:type="spellStart"/>
+            <w:r>
+              <w:t>phát</w:t>
+            </w:r>
+            <w:proofErr w:type="spellEnd"/>
+            <w:r>
+              <w:t xml:space="preserve"> </w:t>
+            </w:r>
+            <w:proofErr w:type="spellStart"/>
+            <w:r>
+              <w:t>triển</w:t>
+            </w:r>
+            <w:proofErr w:type="spellEnd"/>
+          </w:p>
+          <w:p>
+            <w:pPr>
+              <w:spacing w:line="276" w:lineRule="auto"/>
+            </w:pPr>
+            <w:r>
+              <w:t xml:space="preserve">+ </w:t>
+            </w:r>
+            <w:proofErr w:type="spellStart"/>
+            <w:r>
+              <w:t>Bài</w:t>
+            </w:r>
+            <w:proofErr w:type="spellEnd"/>
+            <w:r>
+              <w:t xml:space="preserve"> 2 </w:t>
+            </w:r>
+            <w:proofErr w:type="spellStart"/>
+            <w:r>
+              <w:t>đang</w:t>
+            </w:r>
+            <w:proofErr w:type="spellEnd"/>
+            <w:r>
+              <w:t xml:space="preserve"> </w:t>
+            </w:r>
+            <w:proofErr w:type="spellStart"/>
+            <w:r>
+              <w:t>hiển</w:t>
+            </w:r>
+            <w:proofErr w:type="spellEnd"/>
+            <w:r>
+              <w:t xml:space="preserve"> </w:t>
+            </w:r>
+            <w:proofErr w:type="spellStart"/>
+            <w:r>
+              <w:t>thị</w:t>
+            </w:r>
+            <w:proofErr w:type="spellEnd"/>
+            <w:r>
+              <w:t xml:space="preserve"> </w:t>
+            </w:r>
+            <w:proofErr w:type="spellStart"/>
+            <w:r>
+              <w:t>cả</w:t>
+            </w:r>
+            <w:proofErr w:type="spellEnd"/>
+            <w:r>
+              <w:t xml:space="preserve"> </w:t>
+            </w:r>
+            <w:proofErr w:type="spellStart"/>
+            <w:r>
+              <w:t>phần</w:t>
+            </w:r>
+            <w:proofErr w:type="spellEnd"/>
+            <w:r>
+              <w:t xml:space="preserve"> code </w:t>
+            </w:r>
+            <w:proofErr w:type="spellStart"/>
+            <w:r>
+              <w:t>thừa</w:t>
+            </w:r>
+            <w:proofErr w:type="spellEnd"/>
+            <w:r>
+              <w:t xml:space="preserve"> (code demo </w:t>
+            </w:r>
+            <w:proofErr w:type="spellStart"/>
+            <w:r>
+              <w:t>trong</w:t>
+            </w:r>
+            <w:proofErr w:type="spellEnd"/>
+            <w:r>
+              <w:t xml:space="preserve"> </w:t>
+            </w:r>
+            <w:proofErr w:type="spellStart"/>
+            <w:r>
+              <w:t>buổi</w:t>
+            </w:r>
+            <w:proofErr w:type="spellEnd"/>
+            <w:r>
+              <w:t xml:space="preserve"> </w:t>
+            </w:r>
+            <w:proofErr w:type="spellStart"/>
+            <w:r>
+              <w:t>học</w:t>
+            </w:r>
+            <w:proofErr w:type="spellEnd"/>
+            <w:r>
+              <w:t>)</w:t>
+            </w:r>
+          </w:p>
+          <w:p>
+            <w:pPr>
+              <w:spacing w:line="276" w:lineRule="auto"/>
+            </w:pPr>
+            <w:r>
               <w:lastRenderedPageBreak/>
-              <w:t xml:space="preserve">+ </w:t>
-            </w:r>
-            <w:proofErr w:type="spellStart"/>
-            <w:r>
-              <w:t>Có</w:t>
-            </w:r>
-            <w:proofErr w:type="spellEnd"/>
-            <w:r>
-              <w:t xml:space="preserve"> </w:t>
-            </w:r>
-            <w:proofErr w:type="spellStart"/>
-            <w:r>
-              <w:t>thể</w:t>
-            </w:r>
-            <w:proofErr w:type="spellEnd"/>
-            <w:r>
-              <w:t xml:space="preserve"> </w:t>
-            </w:r>
-            <w:proofErr w:type="spellStart"/>
-            <w:r>
-              <w:t>sử</w:t>
-            </w:r>
-            <w:proofErr w:type="spellEnd"/>
-            <w:r>
-              <w:t xml:space="preserve"> </w:t>
-            </w:r>
-            <w:proofErr w:type="spellStart"/>
-            <w:r>
-              <w:t>dụng</w:t>
-            </w:r>
-            <w:proofErr w:type="spellEnd"/>
-            <w:r>
-              <w:t xml:space="preserve"> </w:t>
-            </w:r>
-            <w:proofErr w:type="spellStart"/>
-            <w:r>
-              <w:t>cấu</w:t>
-            </w:r>
-            <w:proofErr w:type="spellEnd"/>
-            <w:r>
-              <w:t xml:space="preserve"> </w:t>
-            </w:r>
-            <w:proofErr w:type="spellStart"/>
-            <w:r>
-              <w:t>trúc</w:t>
-            </w:r>
-            <w:proofErr w:type="spellEnd"/>
-            <w:r>
-              <w:t xml:space="preserve"> </w:t>
-            </w:r>
-            <w:proofErr w:type="spellStart"/>
-            <w:r>
-              <w:t>thư</w:t>
-            </w:r>
-            <w:proofErr w:type="spellEnd"/>
-            <w:r>
-              <w:t xml:space="preserve"> </w:t>
-            </w:r>
-            <w:proofErr w:type="spellStart"/>
-            <w:r>
-              <w:t>mục</w:t>
-            </w:r>
-            <w:proofErr w:type="spellEnd"/>
-            <w:r>
-              <w:t xml:space="preserve"> </w:t>
-            </w:r>
-            <w:proofErr w:type="spellStart"/>
-            <w:r>
-              <w:t>chung</w:t>
-            </w:r>
-            <w:proofErr w:type="spellEnd"/>
-            <w:r>
-              <w:t xml:space="preserve"> </w:t>
-            </w:r>
-            <w:proofErr w:type="spellStart"/>
-            <w:r>
-              <w:t>cho</w:t>
-            </w:r>
-            <w:proofErr w:type="spellEnd"/>
-            <w:r>
-              <w:t xml:space="preserve"> </w:t>
-            </w:r>
-            <w:proofErr w:type="spellStart"/>
-            <w:r>
-              <w:t>tất</w:t>
-            </w:r>
-            <w:proofErr w:type="spellEnd"/>
-            <w:r>
-              <w:t xml:space="preserve"> </w:t>
-            </w:r>
-            <w:proofErr w:type="spellStart"/>
-            <w:r>
-              <w:t>cả</w:t>
-            </w:r>
-            <w:proofErr w:type="spellEnd"/>
-            <w:r>
-              <w:t xml:space="preserve"> </w:t>
-            </w:r>
-            <w:proofErr w:type="spellStart"/>
-            <w:r>
-              <w:t>bài</w:t>
-            </w:r>
-            <w:proofErr w:type="spellEnd"/>
-            <w:r>
-              <w:t xml:space="preserve"> </w:t>
-            </w:r>
-            <w:proofErr w:type="spellStart"/>
-            <w:r>
-              <w:t>tập</w:t>
-            </w:r>
-            <w:proofErr w:type="spellEnd"/>
-            <w:r>
-              <w:t xml:space="preserve"> (</w:t>
-            </w:r>
-            <w:proofErr w:type="spellStart"/>
-            <w:r>
-              <w:t>thư</w:t>
-            </w:r>
-            <w:proofErr w:type="spellEnd"/>
-            <w:r>
-              <w:t xml:space="preserve"> </w:t>
-            </w:r>
-            <w:proofErr w:type="spellStart"/>
-            <w:r>
-              <w:t>mục</w:t>
-            </w:r>
-            <w:proofErr w:type="spellEnd"/>
-            <w:r>
-              <w:t xml:space="preserve"> </w:t>
-            </w:r>
-            <w:proofErr w:type="spellStart"/>
-            <w:r>
-              <w:t>css</w:t>
-            </w:r>
-            <w:proofErr w:type="spellEnd"/>
-            <w:r>
-              <w:t xml:space="preserve">, fonts, images, …) </w:t>
-            </w:r>
-            <w:proofErr w:type="spellStart"/>
-            <w:r>
-              <w:t>để</w:t>
-            </w:r>
-            <w:proofErr w:type="spellEnd"/>
-            <w:r>
-              <w:t xml:space="preserve"> </w:t>
-            </w:r>
-            <w:proofErr w:type="spellStart"/>
-            <w:r>
-              <w:t>tiện</w:t>
-            </w:r>
-            <w:proofErr w:type="spellEnd"/>
-            <w:r>
-              <w:t xml:space="preserve"> </w:t>
-            </w:r>
-            <w:proofErr w:type="spellStart"/>
-            <w:r>
-              <w:t>cho</w:t>
-            </w:r>
-            <w:proofErr w:type="spellEnd"/>
-            <w:r>
-              <w:t xml:space="preserve"> </w:t>
-            </w:r>
-            <w:proofErr w:type="spellStart"/>
-            <w:r>
-              <w:t>việc</w:t>
-            </w:r>
-            <w:proofErr w:type="spellEnd"/>
-            <w:r>
-              <w:t xml:space="preserve"> </w:t>
-            </w:r>
-            <w:proofErr w:type="spellStart"/>
-            <w:r>
-              <w:t>phát</w:t>
-            </w:r>
-            <w:proofErr w:type="spellEnd"/>
-            <w:r>
-              <w:t xml:space="preserve"> </w:t>
-            </w:r>
-            <w:proofErr w:type="spellStart"/>
-            <w:r>
-              <w:t>triển</w:t>
-            </w:r>
-            <w:proofErr w:type="spellEnd"/>
-          </w:p>
-          <w:p>
-            <w:pPr>
-              <w:spacing w:line="276" w:lineRule="auto"/>
-            </w:pPr>
-            <w:r>
-              <w:lastRenderedPageBreak/>
-              <w:t xml:space="preserve">+ </w:t>
-            </w:r>
-            <w:proofErr w:type="spellStart"/>
-            <w:r>
-              <w:t>Có</w:t>
-            </w:r>
-            <w:proofErr w:type="spellEnd"/>
-            <w:r>
-              <w:t xml:space="preserve"> </w:t>
-            </w:r>
-            <w:proofErr w:type="spellStart"/>
-            <w:r>
-              <w:t>thể</w:t>
-            </w:r>
-            <w:proofErr w:type="spellEnd"/>
-            <w:r>
-              <w:t xml:space="preserve"> </w:t>
-            </w:r>
-            <w:proofErr w:type="spellStart"/>
-            <w:r>
-              <w:t>sử</w:t>
-            </w:r>
-            <w:proofErr w:type="spellEnd"/>
-            <w:r>
-              <w:t xml:space="preserve"> </w:t>
-            </w:r>
-            <w:proofErr w:type="spellStart"/>
-            <w:r>
-              <w:t>dụng</w:t>
-            </w:r>
-            <w:proofErr w:type="spellEnd"/>
-            <w:r>
-              <w:t xml:space="preserve"> </w:t>
-            </w:r>
-            <w:proofErr w:type="spellStart"/>
-            <w:r>
-              <w:t>cấu</w:t>
-            </w:r>
-            <w:proofErr w:type="spellEnd"/>
-            <w:r>
-              <w:t xml:space="preserve"> </w:t>
-            </w:r>
-            <w:proofErr w:type="spellStart"/>
-            <w:r>
-              <w:t>trúc</w:t>
-            </w:r>
-            <w:proofErr w:type="spellEnd"/>
-            <w:r>
-              <w:t xml:space="preserve"> </w:t>
-            </w:r>
-            <w:proofErr w:type="spellStart"/>
-            <w:r>
-              <w:t>thư</w:t>
-            </w:r>
-            <w:proofErr w:type="spellEnd"/>
-            <w:r>
-              <w:t xml:space="preserve"> </w:t>
-            </w:r>
-            <w:proofErr w:type="spellStart"/>
-            <w:r>
-              <w:t>mục</w:t>
-            </w:r>
-            <w:proofErr w:type="spellEnd"/>
-            <w:r>
-              <w:t xml:space="preserve"> </w:t>
-            </w:r>
-            <w:proofErr w:type="spellStart"/>
-            <w:r>
-              <w:t>chung</w:t>
-            </w:r>
-            <w:proofErr w:type="spellEnd"/>
-            <w:r>
-              <w:t xml:space="preserve"> </w:t>
-            </w:r>
-            <w:proofErr w:type="spellStart"/>
-            <w:r>
-              <w:t>cho</w:t>
-            </w:r>
-            <w:proofErr w:type="spellEnd"/>
-            <w:r>
-              <w:t xml:space="preserve"> </w:t>
-            </w:r>
-            <w:proofErr w:type="spellStart"/>
-            <w:r>
-              <w:t>tất</w:t>
-            </w:r>
-            <w:proofErr w:type="spellEnd"/>
-            <w:r>
-              <w:t xml:space="preserve"> </w:t>
-            </w:r>
-            <w:proofErr w:type="spellStart"/>
-            <w:r>
-              <w:t>cả</w:t>
-            </w:r>
-            <w:proofErr w:type="spellEnd"/>
-            <w:r>
-              <w:t xml:space="preserve"> </w:t>
-            </w:r>
-            <w:proofErr w:type="spellStart"/>
-            <w:r>
-              <w:t>bài</w:t>
-            </w:r>
-            <w:proofErr w:type="spellEnd"/>
-            <w:r>
-              <w:t xml:space="preserve"> </w:t>
-            </w:r>
-            <w:proofErr w:type="spellStart"/>
-            <w:r>
-              <w:t>tập</w:t>
-            </w:r>
-            <w:proofErr w:type="spellEnd"/>
-            <w:r>
-              <w:t xml:space="preserve"> (</w:t>
-            </w:r>
-            <w:proofErr w:type="spellStart"/>
-            <w:r>
-              <w:t>thư</w:t>
-            </w:r>
-            <w:proofErr w:type="spellEnd"/>
-            <w:r>
-              <w:t xml:space="preserve"> </w:t>
-            </w:r>
-            <w:proofErr w:type="spellStart"/>
-            <w:r>
-              <w:t>mục</w:t>
-            </w:r>
-            <w:proofErr w:type="spellEnd"/>
-            <w:r>
-              <w:t xml:space="preserve"> </w:t>
-            </w:r>
-            <w:proofErr w:type="spellStart"/>
-            <w:r>
-              <w:t>css</w:t>
-            </w:r>
-            <w:proofErr w:type="spellEnd"/>
-            <w:r>
-              <w:t xml:space="preserve">, fonts, images, …) </w:t>
-            </w:r>
-            <w:proofErr w:type="spellStart"/>
-            <w:r>
-              <w:t>để</w:t>
-            </w:r>
-            <w:proofErr w:type="spellEnd"/>
-            <w:r>
-              <w:t xml:space="preserve"> </w:t>
-            </w:r>
-            <w:proofErr w:type="spellStart"/>
-            <w:r>
-              <w:t>tiện</w:t>
-            </w:r>
-            <w:proofErr w:type="spellEnd"/>
-            <w:r>
-              <w:t xml:space="preserve"> </w:t>
-            </w:r>
-            <w:proofErr w:type="spellStart"/>
-            <w:r>
-              <w:t>cho</w:t>
-            </w:r>
-            <w:proofErr w:type="spellEnd"/>
-            <w:r>
-              <w:t xml:space="preserve"> </w:t>
-            </w:r>
-            <w:proofErr w:type="spellStart"/>
-            <w:r>
-              <w:t>việc</w:t>
-            </w:r>
-            <w:proofErr w:type="spellEnd"/>
-            <w:r>
-              <w:t xml:space="preserve"> </w:t>
-            </w:r>
-            <w:proofErr w:type="spellStart"/>
-            <w:r>
-              <w:t>phát</w:t>
-            </w:r>
-            <w:proofErr w:type="spellEnd"/>
-            <w:r>
-              <w:t xml:space="preserve"> </w:t>
-            </w:r>
-            <w:proofErr w:type="spellStart"/>
-            <w:r>
-              <w:t>triển</w:t>
-            </w:r>
-            <w:proofErr w:type="spellEnd"/>
-          </w:p>
-          <w:p>
-            <w:pPr>
-              <w:spacing w:line="276" w:lineRule="auto"/>
-            </w:pPr>
-            <w:r>
-              <w:t xml:space="preserve">+ </w:t>
-            </w:r>
-            <w:proofErr w:type="spellStart"/>
-            <w:r>
-              <w:t>Bài</w:t>
-            </w:r>
-            <w:proofErr w:type="spellEnd"/>
-            <w:r>
-              <w:t xml:space="preserve"> 2 </w:t>
-            </w:r>
-            <w:proofErr w:type="spellStart"/>
-            <w:r>
-              <w:t>đang</w:t>
-            </w:r>
-            <w:proofErr w:type="spellEnd"/>
-            <w:r>
-              <w:t xml:space="preserve"> </w:t>
-            </w:r>
-            <w:proofErr w:type="spellStart"/>
-            <w:r>
-              <w:t>hiển</w:t>
-            </w:r>
-            <w:proofErr w:type="spellEnd"/>
-            <w:r>
-              <w:t xml:space="preserve"> </w:t>
-            </w:r>
-            <w:proofErr w:type="spellStart"/>
-            <w:r>
-              <w:t>thị</w:t>
-            </w:r>
-            <w:proofErr w:type="spellEnd"/>
-            <w:r>
-              <w:t xml:space="preserve"> </w:t>
-            </w:r>
-            <w:proofErr w:type="spellStart"/>
-            <w:r>
-              <w:t>cả</w:t>
-            </w:r>
-            <w:proofErr w:type="spellEnd"/>
-            <w:r>
-              <w:t xml:space="preserve"> </w:t>
-            </w:r>
-            <w:proofErr w:type="spellStart"/>
-            <w:r>
-              <w:t>phần</w:t>
-            </w:r>
-            <w:proofErr w:type="spellEnd"/>
-            <w:r>
-              <w:t xml:space="preserve"> code </w:t>
-            </w:r>
-            <w:proofErr w:type="spellStart"/>
-            <w:r>
-              <w:t>thừa</w:t>
-            </w:r>
-            <w:proofErr w:type="spellEnd"/>
-            <w:r>
-              <w:t xml:space="preserve"> (code demo </w:t>
-            </w:r>
-            <w:proofErr w:type="spellStart"/>
-            <w:r>
-              <w:t>trong</w:t>
-            </w:r>
-            <w:proofErr w:type="spellEnd"/>
-            <w:r>
-              <w:t xml:space="preserve"> </w:t>
-            </w:r>
-            <w:proofErr w:type="spellStart"/>
-            <w:r>
-              <w:t>buổi</w:t>
-            </w:r>
-            <w:proofErr w:type="spellEnd"/>
-            <w:r>
-              <w:t xml:space="preserve"> </w:t>
-            </w:r>
-            <w:proofErr w:type="spellStart"/>
-            <w:r>
-              <w:t>học</w:t>
-            </w:r>
-            <w:proofErr w:type="spellEnd"/>
-            <w:r>
-              <w:t>)</w:t>
-            </w:r>
-          </w:p>
-          <w:p>
-            <w:pPr>
-              <w:spacing w:line="276" w:lineRule="auto"/>
-            </w:pPr>
-            <w:r>
               <w:t xml:space="preserve">+ </w:t>
             </w:r>
             <w:proofErr w:type="spellStart"/>
@@ -5419,8 +5131,6 @@
             <w:r>
               <w:t xml:space="preserve"> </w:t>
             </w:r>
-            <w:bookmarkStart w:id="0" w:name="_GoBack"/>
-            <w:bookmarkEnd w:id="0"/>
             <w:proofErr w:type="spellStart"/>
             <w:r>
               <w:t>tốt</w:t>

</xml_diff>